<commit_message>
b7 có ghi tên nhóm
</commit_message>
<xml_diff>
--- a/1150080123_QuanlyDACNPM _Lab7.docx
+++ b/1150080123_QuanlyDACNPM _Lab7.docx
@@ -2,9 +2,61 @@
 <file path=word/document.xml><?xml version="1.0" encoding="utf-8"?>
 <w:document xmlns:wpc="http://schemas.microsoft.com/office/word/2010/wordprocessingCanvas" xmlns:cx="http://schemas.microsoft.com/office/drawing/2014/chartex" xmlns:cx1="http://schemas.microsoft.com/office/drawing/2015/9/8/chartex" xmlns:cx2="http://schemas.microsoft.com/office/drawing/2015/10/21/chartex" xmlns:cx3="http://schemas.microsoft.com/office/drawing/2016/5/9/chartex" xmlns:cx4="http://schemas.microsoft.com/office/drawing/2016/5/10/chartex" xmlns:cx5="http://schemas.microsoft.com/office/drawing/2016/5/11/chartex" xmlns:cx6="http://schemas.microsoft.com/office/drawing/2016/5/12/chartex" xmlns:cx7="http://schemas.microsoft.com/office/drawing/2016/5/13/chartex" xmlns:cx8="http://schemas.microsoft.com/office/drawing/2016/5/14/chartex" xmlns:mc="http://schemas.openxmlformats.org/markup-compatibility/2006" xmlns:aink="http://schemas.microsoft.com/office/drawing/2016/ink" xmlns:am3d="http://schemas.microsoft.com/office/drawing/2017/model3d" xmlns:o="urn:schemas-microsoft-com:office:office" xmlns:oel="http://schemas.microsoft.com/office/2019/extlst" xmlns:r="http://schemas.openxmlformats.org/officeDocument/2006/relationships" xmlns:m="http://schemas.openxmlformats.org/officeDocument/2006/math" xmlns:v="urn:schemas-microsoft-com:vml" xmlns:wp14="http://schemas.microsoft.com/office/word/2010/wordprocessingDrawing" xmlns:wp="http://schemas.openxmlformats.org/drawingml/2006/wordprocessingDrawing" xmlns:w10="urn:schemas-microsoft-com:office:word" xmlns:w="http://schemas.openxmlformats.org/wordprocessingml/2006/main" xmlns:w14="http://schemas.microsoft.com/office/word/2010/wordml" xmlns:w15="http://schemas.microsoft.com/office/word/2012/wordml" xmlns:w16cex="http://schemas.microsoft.com/office/word/2018/wordml/cex" xmlns:w16cid="http://schemas.microsoft.com/office/word/2016/wordml/cid" xmlns:w16="http://schemas.microsoft.com/office/word/2018/wordml" xmlns:w16du="http://schemas.microsoft.com/office/word/2023/wordml/word16du" xmlns:w16sdtdh="http://schemas.microsoft.com/office/word/2020/wordml/sdtdatahash" xmlns:w16sdtfl="http://schemas.microsoft.com/office/word/2024/wordml/sdtformatlock" xmlns:w16se="http://schemas.microsoft.com/office/word/2015/wordml/symex" xmlns:wpg="http://schemas.microsoft.com/office/word/2010/wordprocessingGroup" xmlns:wpi="http://schemas.microsoft.com/office/word/2010/wordprocessingInk" xmlns:wne="http://schemas.microsoft.com/office/word/2006/wordml" xmlns:wps="http://schemas.microsoft.com/office/word/2010/wordprocessingShape" mc:Ignorable="w14 w15 w16se w16cid w16 w16cex w16sdtdh w16sdtfl w16du wp14">
   <w:body>
+    <w:p>
+      <w:pPr>
+        <w:rPr>
+          <w:rFonts w:ascii="Times New Roman" w:hAnsi="Times New Roman" w:cs="Times New Roman"/>
+          <w:sz w:val="26"/>
+          <w:szCs w:val="26"/>
+        </w:rPr>
+      </w:pPr>
+      <w:r>
+        <w:rPr>
+          <w:rFonts w:ascii="Times New Roman" w:hAnsi="Times New Roman" w:cs="Times New Roman"/>
+          <w:sz w:val="26"/>
+          <w:szCs w:val="26"/>
+        </w:rPr>
+        <w:t>Nhóm 4</w:t>
+      </w:r>
+    </w:p>
+    <w:p>
+      <w:pPr>
+        <w:rPr>
+          <w:rFonts w:ascii="Times New Roman" w:hAnsi="Times New Roman" w:cs="Times New Roman"/>
+          <w:sz w:val="26"/>
+          <w:szCs w:val="26"/>
+        </w:rPr>
+      </w:pPr>
+      <w:r>
+        <w:rPr>
+          <w:rFonts w:ascii="Times New Roman" w:hAnsi="Times New Roman" w:cs="Times New Roman"/>
+          <w:sz w:val="26"/>
+          <w:szCs w:val="26"/>
+        </w:rPr>
+        <w:t>Nguyễn Đăng Khoa – 1150080099</w:t>
+      </w:r>
+    </w:p>
+    <w:p>
+      <w:pPr>
+        <w:rPr>
+          <w:rFonts w:ascii="Times New Roman" w:hAnsi="Times New Roman" w:cs="Times New Roman"/>
+          <w:sz w:val="26"/>
+          <w:szCs w:val="26"/>
+        </w:rPr>
+      </w:pPr>
+      <w:r>
+        <w:rPr>
+          <w:rFonts w:ascii="Times New Roman" w:hAnsi="Times New Roman" w:cs="Times New Roman"/>
+          <w:sz w:val="26"/>
+          <w:szCs w:val="26"/>
+        </w:rPr>
+        <w:t>Ngô Thảo Vy - 1150080123</w:t>
+      </w:r>
+    </w:p>
     <w:tbl>
       <w:tblPr>
         <w:tblStyle w:val="TableGrid"/>
+        <w:tblpPr w:leftFromText="180" w:rightFromText="180" w:vertAnchor="page" w:horzAnchor="margin" w:tblpY="3263"/>
         <w:tblW w:w="0" w:type="auto"/>
         <w:tblLook w:val="04A0" w:firstRow="1" w:lastRow="0" w:firstColumn="1" w:lastColumn="0" w:noHBand="0" w:noVBand="1"/>
       </w:tblPr>
@@ -33,15 +85,7 @@
                 <w:sz w:val="26"/>
                 <w:szCs w:val="26"/>
               </w:rPr>
-              <w:t xml:space="preserve">1.0 </w:t>
-            </w:r>
-            <w:r>
-              <w:rPr>
-                <w:rFonts w:ascii="Times New Roman" w:hAnsi="Times New Roman" w:cs="Times New Roman"/>
-                <w:sz w:val="26"/>
-                <w:szCs w:val="26"/>
-              </w:rPr>
-              <w:t>XÁC ĐỊNH DỰ ÁN</w:t>
+              <w:t>1.0 XÁC ĐỊNH DỰ ÁN</w:t>
             </w:r>
           </w:p>
         </w:tc>
@@ -275,71 +319,7 @@
                 <w:sz w:val="26"/>
                 <w:szCs w:val="26"/>
               </w:rPr>
-              <w:t>Ng</w:t>
-            </w:r>
-            <w:r>
-              <w:rPr>
-                <w:rFonts w:ascii="Times New Roman" w:hAnsi="Times New Roman" w:cs="Times New Roman"/>
-                <w:sz w:val="26"/>
-                <w:szCs w:val="26"/>
-              </w:rPr>
-              <w:t xml:space="preserve">ô Thảo Vy </w:t>
-            </w:r>
-            <w:r>
-              <w:rPr>
-                <w:rFonts w:ascii="Times New Roman" w:hAnsi="Times New Roman" w:cs="Times New Roman"/>
-                <w:sz w:val="26"/>
-                <w:szCs w:val="26"/>
-              </w:rPr>
-              <w:t xml:space="preserve">(Phân tích &amp; Thiết kế hệ thống), Nguyễn </w:t>
-            </w:r>
-            <w:r>
-              <w:rPr>
-                <w:rFonts w:ascii="Times New Roman" w:hAnsi="Times New Roman" w:cs="Times New Roman"/>
-                <w:sz w:val="26"/>
-                <w:szCs w:val="26"/>
-              </w:rPr>
-              <w:t>Đăng Khoa</w:t>
-            </w:r>
-            <w:r>
-              <w:rPr>
-                <w:rFonts w:ascii="Times New Roman" w:hAnsi="Times New Roman" w:cs="Times New Roman"/>
-                <w:sz w:val="26"/>
-                <w:szCs w:val="26"/>
-              </w:rPr>
-              <w:t xml:space="preserve"> (Lập trình &amp; Cơ sở dữ liệu), </w:t>
-            </w:r>
-            <w:r>
-              <w:rPr>
-                <w:rFonts w:ascii="Times New Roman" w:hAnsi="Times New Roman" w:cs="Times New Roman"/>
-                <w:sz w:val="26"/>
-                <w:szCs w:val="26"/>
-              </w:rPr>
-              <w:t>Ngô Thảo Vy</w:t>
-            </w:r>
-            <w:r>
-              <w:rPr>
-                <w:rFonts w:ascii="Times New Roman" w:hAnsi="Times New Roman" w:cs="Times New Roman"/>
-                <w:sz w:val="26"/>
-                <w:szCs w:val="26"/>
-              </w:rPr>
-              <w:t xml:space="preserve"> (Giao diện &amp; Kiểm thử), Nguyễn </w:t>
-            </w:r>
-            <w:r>
-              <w:rPr>
-                <w:rFonts w:ascii="Times New Roman" w:hAnsi="Times New Roman" w:cs="Times New Roman"/>
-                <w:sz w:val="26"/>
-                <w:szCs w:val="26"/>
-              </w:rPr>
-              <w:t>Đăng Khoa</w:t>
-            </w:r>
-            <w:r>
-              <w:rPr>
-                <w:rFonts w:ascii="Times New Roman" w:hAnsi="Times New Roman" w:cs="Times New Roman"/>
-                <w:sz w:val="26"/>
-                <w:szCs w:val="26"/>
-              </w:rPr>
-              <w:t xml:space="preserve"> (Tài liệu &amp; Trình bày).</w:t>
+              <w:t>Ngô Thảo Vy (Phân tích &amp; Thiết kế hệ thống), Nguyễn Đăng Khoa (Lập trình &amp; Cơ sở dữ liệu), Ngô Thảo Vy (Giao diện &amp; Kiểm thử), Nguyễn Đăng Khoa (Tài liệu &amp; Trình bày).</w:t>
             </w:r>
           </w:p>
         </w:tc>
@@ -361,68 +341,21 @@
                 <w:sz w:val="26"/>
                 <w:szCs w:val="26"/>
               </w:rPr>
-              <w:t>Flutter, Springboot</w:t>
-            </w:r>
-            <w:r>
-              <w:rPr>
-                <w:rFonts w:ascii="Times New Roman" w:hAnsi="Times New Roman" w:cs="Times New Roman"/>
-                <w:sz w:val="26"/>
-                <w:szCs w:val="26"/>
-              </w:rPr>
-              <w:t>, M</w:t>
-            </w:r>
-            <w:r>
-              <w:rPr>
-                <w:rFonts w:ascii="Times New Roman" w:hAnsi="Times New Roman" w:cs="Times New Roman"/>
-                <w:sz w:val="26"/>
-                <w:szCs w:val="26"/>
-              </w:rPr>
-              <w:t>y</w:t>
-            </w:r>
-            <w:r>
-              <w:rPr>
-                <w:rFonts w:ascii="Times New Roman" w:hAnsi="Times New Roman" w:cs="Times New Roman"/>
-                <w:sz w:val="26"/>
-                <w:szCs w:val="26"/>
-              </w:rPr>
-              <w:t>SQL</w:t>
-            </w:r>
-            <w:r>
-              <w:rPr>
-                <w:rFonts w:ascii="Times New Roman" w:hAnsi="Times New Roman" w:cs="Times New Roman"/>
-                <w:sz w:val="26"/>
-                <w:szCs w:val="26"/>
-              </w:rPr>
-              <w:t xml:space="preserve">, </w:t>
-            </w:r>
-            <w:r>
-              <w:rPr>
-                <w:rFonts w:ascii="Times New Roman" w:hAnsi="Times New Roman" w:cs="Times New Roman"/>
-                <w:sz w:val="26"/>
-                <w:szCs w:val="26"/>
-              </w:rPr>
-              <w:t>F</w:t>
-            </w:r>
-            <w:r>
-              <w:rPr>
-                <w:rFonts w:ascii="Times New Roman" w:hAnsi="Times New Roman" w:cs="Times New Roman"/>
-                <w:sz w:val="26"/>
-                <w:szCs w:val="26"/>
-              </w:rPr>
-              <w:t>igma</w:t>
-            </w:r>
-            <w:r>
-              <w:rPr>
-                <w:rFonts w:ascii="Times New Roman" w:hAnsi="Times New Roman" w:cs="Times New Roman"/>
-                <w:sz w:val="26"/>
-                <w:szCs w:val="26"/>
-              </w:rPr>
-              <w:t>, Github.</w:t>
+              <w:t>Flutter, Springboot, MySQL, Figma, Github.</w:t>
             </w:r>
           </w:p>
         </w:tc>
       </w:tr>
     </w:tbl>
+    <w:p>
+      <w:pPr>
+        <w:rPr>
+          <w:rFonts w:ascii="Times New Roman" w:hAnsi="Times New Roman" w:cs="Times New Roman"/>
+          <w:sz w:val="26"/>
+          <w:szCs w:val="26"/>
+        </w:rPr>
+      </w:pPr>
+    </w:p>
     <w:p>
       <w:pPr>
         <w:rPr>
@@ -609,31 +542,7 @@
                 <w:sz w:val="26"/>
                 <w:szCs w:val="26"/>
               </w:rPr>
-              <w:t>Xây dựng ứng dụng</w:t>
-            </w:r>
-            <w:r>
-              <w:rPr>
-                <w:rFonts w:ascii="Times New Roman" w:hAnsi="Times New Roman" w:cs="Times New Roman"/>
-                <w:sz w:val="26"/>
-                <w:szCs w:val="26"/>
-              </w:rPr>
-              <w:t xml:space="preserve"> đăng ký trực tuyến cho sinh viên</w:t>
-            </w:r>
-            <w:r>
-              <w:rPr>
-                <w:rFonts w:ascii="Times New Roman" w:hAnsi="Times New Roman" w:cs="Times New Roman"/>
-                <w:sz w:val="26"/>
-                <w:szCs w:val="26"/>
-              </w:rPr>
-              <w:t xml:space="preserve"> tham gia các hoạt động tại khoa CNTT</w:t>
-            </w:r>
-            <w:r>
-              <w:rPr>
-                <w:rFonts w:ascii="Times New Roman" w:hAnsi="Times New Roman" w:cs="Times New Roman"/>
-                <w:sz w:val="26"/>
-                <w:szCs w:val="26"/>
-              </w:rPr>
-              <w:t>.</w:t>
+              <w:t>Xây dựng ứng dụng đăng ký trực tuyến cho sinh viên tham gia các hoạt động tại khoa CNTT.</w:t>
             </w:r>
           </w:p>
           <w:p>
@@ -798,6 +707,7 @@
                 <w:sz w:val="26"/>
                 <w:szCs w:val="26"/>
               </w:rPr>
+              <w:lastRenderedPageBreak/>
               <w:t>Quản lý đăng tin hoạt động; quản lý sinh viên đăng ký tham gia.</w:t>
             </w:r>
             <w:r>
@@ -883,7 +793,6 @@
                 <w:sz w:val="26"/>
                 <w:szCs w:val="26"/>
               </w:rPr>
-              <w:lastRenderedPageBreak/>
               <w:t>5.0 CÁC SẢN PHẨM CHÍNH CỦA DỰ ÁN</w:t>
             </w:r>
           </w:p>
@@ -908,15 +817,7 @@
                 <w:sz w:val="26"/>
                 <w:szCs w:val="26"/>
               </w:rPr>
-              <w:t xml:space="preserve">Tên </w:t>
-            </w:r>
-            <w:r>
-              <w:rPr>
-                <w:rFonts w:ascii="Times New Roman" w:hAnsi="Times New Roman" w:cs="Times New Roman"/>
-                <w:sz w:val="26"/>
-                <w:szCs w:val="26"/>
-              </w:rPr>
-              <w:t>dự án</w:t>
+              <w:t>Tên dự án</w:t>
             </w:r>
           </w:p>
         </w:tc>
@@ -1285,6 +1186,12 @@
       </w:pPr>
     </w:p>
     <w:sectPr>
+      <w:headerReference w:type="even" r:id="rId7"/>
+      <w:headerReference w:type="default" r:id="rId8"/>
+      <w:footerReference w:type="even" r:id="rId9"/>
+      <w:footerReference w:type="default" r:id="rId10"/>
+      <w:headerReference w:type="first" r:id="rId11"/>
+      <w:footerReference w:type="first" r:id="rId12"/>
       <w:pgSz w:w="12240" w:h="15840"/>
       <w:pgMar w:top="1440" w:right="1440" w:bottom="1440" w:left="1440" w:header="720" w:footer="720" w:gutter="0"/>
       <w:cols w:space="720"/>
@@ -1292,6 +1199,116 @@
     </w:sectPr>
   </w:body>
 </w:document>
+</file>
+
+<file path=word/endnotes.xml><?xml version="1.0" encoding="utf-8"?>
+<w:endnotes xmlns:wpc="http://schemas.microsoft.com/office/word/2010/wordprocessingCanvas" xmlns:cx="http://schemas.microsoft.com/office/drawing/2014/chartex" xmlns:cx1="http://schemas.microsoft.com/office/drawing/2015/9/8/chartex" xmlns:cx2="http://schemas.microsoft.com/office/drawing/2015/10/21/chartex" xmlns:cx3="http://schemas.microsoft.com/office/drawing/2016/5/9/chartex" xmlns:cx4="http://schemas.microsoft.com/office/drawing/2016/5/10/chartex" xmlns:cx5="http://schemas.microsoft.com/office/drawing/2016/5/11/chartex" xmlns:cx6="http://schemas.microsoft.com/office/drawing/2016/5/12/chartex" xmlns:cx7="http://schemas.microsoft.com/office/drawing/2016/5/13/chartex" xmlns:cx8="http://schemas.microsoft.com/office/drawing/2016/5/14/chartex" xmlns:mc="http://schemas.openxmlformats.org/markup-compatibility/2006" xmlns:aink="http://schemas.microsoft.com/office/drawing/2016/ink" xmlns:am3d="http://schemas.microsoft.com/office/drawing/2017/model3d" xmlns:o="urn:schemas-microsoft-com:office:office" xmlns:oel="http://schemas.microsoft.com/office/2019/extlst" xmlns:r="http://schemas.openxmlformats.org/officeDocument/2006/relationships" xmlns:m="http://schemas.openxmlformats.org/officeDocument/2006/math" xmlns:v="urn:schemas-microsoft-com:vml" xmlns:wp14="http://schemas.microsoft.com/office/word/2010/wordprocessingDrawing" xmlns:wp="http://schemas.openxmlformats.org/drawingml/2006/wordprocessingDrawing" xmlns:w10="urn:schemas-microsoft-com:office:word" xmlns:w="http://schemas.openxmlformats.org/wordprocessingml/2006/main" xmlns:w14="http://schemas.microsoft.com/office/word/2010/wordml" xmlns:w15="http://schemas.microsoft.com/office/word/2012/wordml" xmlns:w16cex="http://schemas.microsoft.com/office/word/2018/wordml/cex" xmlns:w16cid="http://schemas.microsoft.com/office/word/2016/wordml/cid" xmlns:w16="http://schemas.microsoft.com/office/word/2018/wordml" xmlns:w16du="http://schemas.microsoft.com/office/word/2023/wordml/word16du" xmlns:w16sdtdh="http://schemas.microsoft.com/office/word/2020/wordml/sdtdatahash" xmlns:w16sdtfl="http://schemas.microsoft.com/office/word/2024/wordml/sdtformatlock" xmlns:w16se="http://schemas.microsoft.com/office/word/2015/wordml/symex" xmlns:wpg="http://schemas.microsoft.com/office/word/2010/wordprocessingGroup" xmlns:wpi="http://schemas.microsoft.com/office/word/2010/wordprocessingInk" xmlns:wne="http://schemas.microsoft.com/office/word/2006/wordml" xmlns:wps="http://schemas.microsoft.com/office/word/2010/wordprocessingShape" mc:Ignorable="w14 w15 w16se w16cid w16 w16cex w16sdtdh w16sdtfl w16du wp14">
+  <w:endnote w:type="separator" w:id="-1">
+    <w:p>
+      <w:pPr>
+        <w:spacing w:after="0" w:line="240" w:lineRule="auto"/>
+      </w:pPr>
+      <w:r>
+        <w:separator/>
+      </w:r>
+    </w:p>
+  </w:endnote>
+  <w:endnote w:type="continuationSeparator" w:id="0">
+    <w:p>
+      <w:pPr>
+        <w:spacing w:after="0" w:line="240" w:lineRule="auto"/>
+      </w:pPr>
+      <w:r>
+        <w:continuationSeparator/>
+      </w:r>
+    </w:p>
+  </w:endnote>
+</w:endnotes>
+</file>
+
+<file path=word/footer1.xml><?xml version="1.0" encoding="utf-8"?>
+<w:ftr xmlns:wpc="http://schemas.microsoft.com/office/word/2010/wordprocessingCanvas" xmlns:cx="http://schemas.microsoft.com/office/drawing/2014/chartex" xmlns:cx1="http://schemas.microsoft.com/office/drawing/2015/9/8/chartex" xmlns:cx2="http://schemas.microsoft.com/office/drawing/2015/10/21/chartex" xmlns:cx3="http://schemas.microsoft.com/office/drawing/2016/5/9/chartex" xmlns:cx4="http://schemas.microsoft.com/office/drawing/2016/5/10/chartex" xmlns:cx5="http://schemas.microsoft.com/office/drawing/2016/5/11/chartex" xmlns:cx6="http://schemas.microsoft.com/office/drawing/2016/5/12/chartex" xmlns:cx7="http://schemas.microsoft.com/office/drawing/2016/5/13/chartex" xmlns:cx8="http://schemas.microsoft.com/office/drawing/2016/5/14/chartex" xmlns:mc="http://schemas.openxmlformats.org/markup-compatibility/2006" xmlns:aink="http://schemas.microsoft.com/office/drawing/2016/ink" xmlns:am3d="http://schemas.microsoft.com/office/drawing/2017/model3d" xmlns:o="urn:schemas-microsoft-com:office:office" xmlns:oel="http://schemas.microsoft.com/office/2019/extlst" xmlns:r="http://schemas.openxmlformats.org/officeDocument/2006/relationships" xmlns:m="http://schemas.openxmlformats.org/officeDocument/2006/math" xmlns:v="urn:schemas-microsoft-com:vml" xmlns:wp14="http://schemas.microsoft.com/office/word/2010/wordprocessingDrawing" xmlns:wp="http://schemas.openxmlformats.org/drawingml/2006/wordprocessingDrawing" xmlns:w10="urn:schemas-microsoft-com:office:word" xmlns:w="http://schemas.openxmlformats.org/wordprocessingml/2006/main" xmlns:w14="http://schemas.microsoft.com/office/word/2010/wordml" xmlns:w15="http://schemas.microsoft.com/office/word/2012/wordml" xmlns:w16cex="http://schemas.microsoft.com/office/word/2018/wordml/cex" xmlns:w16cid="http://schemas.microsoft.com/office/word/2016/wordml/cid" xmlns:w16="http://schemas.microsoft.com/office/word/2018/wordml" xmlns:w16du="http://schemas.microsoft.com/office/word/2023/wordml/word16du" xmlns:w16sdtdh="http://schemas.microsoft.com/office/word/2020/wordml/sdtdatahash" xmlns:w16sdtfl="http://schemas.microsoft.com/office/word/2024/wordml/sdtformatlock" xmlns:w16se="http://schemas.microsoft.com/office/word/2015/wordml/symex" xmlns:wpg="http://schemas.microsoft.com/office/word/2010/wordprocessingGroup" xmlns:wpi="http://schemas.microsoft.com/office/word/2010/wordprocessingInk" xmlns:wne="http://schemas.microsoft.com/office/word/2006/wordml" xmlns:wps="http://schemas.microsoft.com/office/word/2010/wordprocessingShape" mc:Ignorable="w14 w15 w16se w16cid w16 w16cex w16sdtdh w16sdtfl w16du wp14">
+  <w:p>
+    <w:pPr>
+      <w:pStyle w:val="Footer"/>
+    </w:pPr>
+  </w:p>
+</w:ftr>
+</file>
+
+<file path=word/footer2.xml><?xml version="1.0" encoding="utf-8"?>
+<w:ftr xmlns:wpc="http://schemas.microsoft.com/office/word/2010/wordprocessingCanvas" xmlns:cx="http://schemas.microsoft.com/office/drawing/2014/chartex" xmlns:cx1="http://schemas.microsoft.com/office/drawing/2015/9/8/chartex" xmlns:cx2="http://schemas.microsoft.com/office/drawing/2015/10/21/chartex" xmlns:cx3="http://schemas.microsoft.com/office/drawing/2016/5/9/chartex" xmlns:cx4="http://schemas.microsoft.com/office/drawing/2016/5/10/chartex" xmlns:cx5="http://schemas.microsoft.com/office/drawing/2016/5/11/chartex" xmlns:cx6="http://schemas.microsoft.com/office/drawing/2016/5/12/chartex" xmlns:cx7="http://schemas.microsoft.com/office/drawing/2016/5/13/chartex" xmlns:cx8="http://schemas.microsoft.com/office/drawing/2016/5/14/chartex" xmlns:mc="http://schemas.openxmlformats.org/markup-compatibility/2006" xmlns:aink="http://schemas.microsoft.com/office/drawing/2016/ink" xmlns:am3d="http://schemas.microsoft.com/office/drawing/2017/model3d" xmlns:o="urn:schemas-microsoft-com:office:office" xmlns:oel="http://schemas.microsoft.com/office/2019/extlst" xmlns:r="http://schemas.openxmlformats.org/officeDocument/2006/relationships" xmlns:m="http://schemas.openxmlformats.org/officeDocument/2006/math" xmlns:v="urn:schemas-microsoft-com:vml" xmlns:wp14="http://schemas.microsoft.com/office/word/2010/wordprocessingDrawing" xmlns:wp="http://schemas.openxmlformats.org/drawingml/2006/wordprocessingDrawing" xmlns:w10="urn:schemas-microsoft-com:office:word" xmlns:w="http://schemas.openxmlformats.org/wordprocessingml/2006/main" xmlns:w14="http://schemas.microsoft.com/office/word/2010/wordml" xmlns:w15="http://schemas.microsoft.com/office/word/2012/wordml" xmlns:w16cex="http://schemas.microsoft.com/office/word/2018/wordml/cex" xmlns:w16cid="http://schemas.microsoft.com/office/word/2016/wordml/cid" xmlns:w16="http://schemas.microsoft.com/office/word/2018/wordml" xmlns:w16du="http://schemas.microsoft.com/office/word/2023/wordml/word16du" xmlns:w16sdtdh="http://schemas.microsoft.com/office/word/2020/wordml/sdtdatahash" xmlns:w16sdtfl="http://schemas.microsoft.com/office/word/2024/wordml/sdtformatlock" xmlns:w16se="http://schemas.microsoft.com/office/word/2015/wordml/symex" xmlns:wpg="http://schemas.microsoft.com/office/word/2010/wordprocessingGroup" xmlns:wpi="http://schemas.microsoft.com/office/word/2010/wordprocessingInk" xmlns:wne="http://schemas.microsoft.com/office/word/2006/wordml" xmlns:wps="http://schemas.microsoft.com/office/word/2010/wordprocessingShape" mc:Ignorable="w14 w15 w16se w16cid w16 w16cex w16sdtdh w16sdtfl w16du wp14">
+  <w:p>
+    <w:pPr>
+      <w:pStyle w:val="Footer"/>
+    </w:pPr>
+  </w:p>
+</w:ftr>
+</file>
+
+<file path=word/footer3.xml><?xml version="1.0" encoding="utf-8"?>
+<w:ftr xmlns:wpc="http://schemas.microsoft.com/office/word/2010/wordprocessingCanvas" xmlns:cx="http://schemas.microsoft.com/office/drawing/2014/chartex" xmlns:cx1="http://schemas.microsoft.com/office/drawing/2015/9/8/chartex" xmlns:cx2="http://schemas.microsoft.com/office/drawing/2015/10/21/chartex" xmlns:cx3="http://schemas.microsoft.com/office/drawing/2016/5/9/chartex" xmlns:cx4="http://schemas.microsoft.com/office/drawing/2016/5/10/chartex" xmlns:cx5="http://schemas.microsoft.com/office/drawing/2016/5/11/chartex" xmlns:cx6="http://schemas.microsoft.com/office/drawing/2016/5/12/chartex" xmlns:cx7="http://schemas.microsoft.com/office/drawing/2016/5/13/chartex" xmlns:cx8="http://schemas.microsoft.com/office/drawing/2016/5/14/chartex" xmlns:mc="http://schemas.openxmlformats.org/markup-compatibility/2006" xmlns:aink="http://schemas.microsoft.com/office/drawing/2016/ink" xmlns:am3d="http://schemas.microsoft.com/office/drawing/2017/model3d" xmlns:o="urn:schemas-microsoft-com:office:office" xmlns:oel="http://schemas.microsoft.com/office/2019/extlst" xmlns:r="http://schemas.openxmlformats.org/officeDocument/2006/relationships" xmlns:m="http://schemas.openxmlformats.org/officeDocument/2006/math" xmlns:v="urn:schemas-microsoft-com:vml" xmlns:wp14="http://schemas.microsoft.com/office/word/2010/wordprocessingDrawing" xmlns:wp="http://schemas.openxmlformats.org/drawingml/2006/wordprocessingDrawing" xmlns:w10="urn:schemas-microsoft-com:office:word" xmlns:w="http://schemas.openxmlformats.org/wordprocessingml/2006/main" xmlns:w14="http://schemas.microsoft.com/office/word/2010/wordml" xmlns:w15="http://schemas.microsoft.com/office/word/2012/wordml" xmlns:w16cex="http://schemas.microsoft.com/office/word/2018/wordml/cex" xmlns:w16cid="http://schemas.microsoft.com/office/word/2016/wordml/cid" xmlns:w16="http://schemas.microsoft.com/office/word/2018/wordml" xmlns:w16du="http://schemas.microsoft.com/office/word/2023/wordml/word16du" xmlns:w16sdtdh="http://schemas.microsoft.com/office/word/2020/wordml/sdtdatahash" xmlns:w16sdtfl="http://schemas.microsoft.com/office/word/2024/wordml/sdtformatlock" xmlns:w16se="http://schemas.microsoft.com/office/word/2015/wordml/symex" xmlns:wpg="http://schemas.microsoft.com/office/word/2010/wordprocessingGroup" xmlns:wpi="http://schemas.microsoft.com/office/word/2010/wordprocessingInk" xmlns:wne="http://schemas.microsoft.com/office/word/2006/wordml" xmlns:wps="http://schemas.microsoft.com/office/word/2010/wordprocessingShape" mc:Ignorable="w14 w15 w16se w16cid w16 w16cex w16sdtdh w16sdtfl w16du wp14">
+  <w:p>
+    <w:pPr>
+      <w:pStyle w:val="Footer"/>
+    </w:pPr>
+  </w:p>
+</w:ftr>
+</file>
+
+<file path=word/footnotes.xml><?xml version="1.0" encoding="utf-8"?>
+<w:footnotes xmlns:wpc="http://schemas.microsoft.com/office/word/2010/wordprocessingCanvas" xmlns:cx="http://schemas.microsoft.com/office/drawing/2014/chartex" xmlns:cx1="http://schemas.microsoft.com/office/drawing/2015/9/8/chartex" xmlns:cx2="http://schemas.microsoft.com/office/drawing/2015/10/21/chartex" xmlns:cx3="http://schemas.microsoft.com/office/drawing/2016/5/9/chartex" xmlns:cx4="http://schemas.microsoft.com/office/drawing/2016/5/10/chartex" xmlns:cx5="http://schemas.microsoft.com/office/drawing/2016/5/11/chartex" xmlns:cx6="http://schemas.microsoft.com/office/drawing/2016/5/12/chartex" xmlns:cx7="http://schemas.microsoft.com/office/drawing/2016/5/13/chartex" xmlns:cx8="http://schemas.microsoft.com/office/drawing/2016/5/14/chartex" xmlns:mc="http://schemas.openxmlformats.org/markup-compatibility/2006" xmlns:aink="http://schemas.microsoft.com/office/drawing/2016/ink" xmlns:am3d="http://schemas.microsoft.com/office/drawing/2017/model3d" xmlns:o="urn:schemas-microsoft-com:office:office" xmlns:oel="http://schemas.microsoft.com/office/2019/extlst" xmlns:r="http://schemas.openxmlformats.org/officeDocument/2006/relationships" xmlns:m="http://schemas.openxmlformats.org/officeDocument/2006/math" xmlns:v="urn:schemas-microsoft-com:vml" xmlns:wp14="http://schemas.microsoft.com/office/word/2010/wordprocessingDrawing" xmlns:wp="http://schemas.openxmlformats.org/drawingml/2006/wordprocessingDrawing" xmlns:w10="urn:schemas-microsoft-com:office:word" xmlns:w="http://schemas.openxmlformats.org/wordprocessingml/2006/main" xmlns:w14="http://schemas.microsoft.com/office/word/2010/wordml" xmlns:w15="http://schemas.microsoft.com/office/word/2012/wordml" xmlns:w16cex="http://schemas.microsoft.com/office/word/2018/wordml/cex" xmlns:w16cid="http://schemas.microsoft.com/office/word/2016/wordml/cid" xmlns:w16="http://schemas.microsoft.com/office/word/2018/wordml" xmlns:w16du="http://schemas.microsoft.com/office/word/2023/wordml/word16du" xmlns:w16sdtdh="http://schemas.microsoft.com/office/word/2020/wordml/sdtdatahash" xmlns:w16sdtfl="http://schemas.microsoft.com/office/word/2024/wordml/sdtformatlock" xmlns:w16se="http://schemas.microsoft.com/office/word/2015/wordml/symex" xmlns:wpg="http://schemas.microsoft.com/office/word/2010/wordprocessingGroup" xmlns:wpi="http://schemas.microsoft.com/office/word/2010/wordprocessingInk" xmlns:wne="http://schemas.microsoft.com/office/word/2006/wordml" xmlns:wps="http://schemas.microsoft.com/office/word/2010/wordprocessingShape" mc:Ignorable="w14 w15 w16se w16cid w16 w16cex w16sdtdh w16sdtfl w16du wp14">
+  <w:footnote w:type="separator" w:id="-1">
+    <w:p>
+      <w:pPr>
+        <w:spacing w:after="0" w:line="240" w:lineRule="auto"/>
+      </w:pPr>
+      <w:r>
+        <w:separator/>
+      </w:r>
+    </w:p>
+  </w:footnote>
+  <w:footnote w:type="continuationSeparator" w:id="0">
+    <w:p>
+      <w:pPr>
+        <w:spacing w:after="0" w:line="240" w:lineRule="auto"/>
+      </w:pPr>
+      <w:r>
+        <w:continuationSeparator/>
+      </w:r>
+    </w:p>
+  </w:footnote>
+</w:footnotes>
+</file>
+
+<file path=word/header1.xml><?xml version="1.0" encoding="utf-8"?>
+<w:hdr xmlns:wpc="http://schemas.microsoft.com/office/word/2010/wordprocessingCanvas" xmlns:cx="http://schemas.microsoft.com/office/drawing/2014/chartex" xmlns:cx1="http://schemas.microsoft.com/office/drawing/2015/9/8/chartex" xmlns:cx2="http://schemas.microsoft.com/office/drawing/2015/10/21/chartex" xmlns:cx3="http://schemas.microsoft.com/office/drawing/2016/5/9/chartex" xmlns:cx4="http://schemas.microsoft.com/office/drawing/2016/5/10/chartex" xmlns:cx5="http://schemas.microsoft.com/office/drawing/2016/5/11/chartex" xmlns:cx6="http://schemas.microsoft.com/office/drawing/2016/5/12/chartex" xmlns:cx7="http://schemas.microsoft.com/office/drawing/2016/5/13/chartex" xmlns:cx8="http://schemas.microsoft.com/office/drawing/2016/5/14/chartex" xmlns:mc="http://schemas.openxmlformats.org/markup-compatibility/2006" xmlns:aink="http://schemas.microsoft.com/office/drawing/2016/ink" xmlns:am3d="http://schemas.microsoft.com/office/drawing/2017/model3d" xmlns:o="urn:schemas-microsoft-com:office:office" xmlns:oel="http://schemas.microsoft.com/office/2019/extlst" xmlns:r="http://schemas.openxmlformats.org/officeDocument/2006/relationships" xmlns:m="http://schemas.openxmlformats.org/officeDocument/2006/math" xmlns:v="urn:schemas-microsoft-com:vml" xmlns:wp14="http://schemas.microsoft.com/office/word/2010/wordprocessingDrawing" xmlns:wp="http://schemas.openxmlformats.org/drawingml/2006/wordprocessingDrawing" xmlns:w10="urn:schemas-microsoft-com:office:word" xmlns:w="http://schemas.openxmlformats.org/wordprocessingml/2006/main" xmlns:w14="http://schemas.microsoft.com/office/word/2010/wordml" xmlns:w15="http://schemas.microsoft.com/office/word/2012/wordml" xmlns:w16cex="http://schemas.microsoft.com/office/word/2018/wordml/cex" xmlns:w16cid="http://schemas.microsoft.com/office/word/2016/wordml/cid" xmlns:w16="http://schemas.microsoft.com/office/word/2018/wordml" xmlns:w16du="http://schemas.microsoft.com/office/word/2023/wordml/word16du" xmlns:w16sdtdh="http://schemas.microsoft.com/office/word/2020/wordml/sdtdatahash" xmlns:w16sdtfl="http://schemas.microsoft.com/office/word/2024/wordml/sdtformatlock" xmlns:w16se="http://schemas.microsoft.com/office/word/2015/wordml/symex" xmlns:wpg="http://schemas.microsoft.com/office/word/2010/wordprocessingGroup" xmlns:wpi="http://schemas.microsoft.com/office/word/2010/wordprocessingInk" xmlns:wne="http://schemas.microsoft.com/office/word/2006/wordml" xmlns:wps="http://schemas.microsoft.com/office/word/2010/wordprocessingShape" mc:Ignorable="w14 w15 w16se w16cid w16 w16cex w16sdtdh w16sdtfl w16du wp14">
+  <w:p>
+    <w:pPr>
+      <w:pStyle w:val="Header"/>
+    </w:pPr>
+  </w:p>
+</w:hdr>
+</file>
+
+<file path=word/header2.xml><?xml version="1.0" encoding="utf-8"?>
+<w:hdr xmlns:wpc="http://schemas.microsoft.com/office/word/2010/wordprocessingCanvas" xmlns:cx="http://schemas.microsoft.com/office/drawing/2014/chartex" xmlns:cx1="http://schemas.microsoft.com/office/drawing/2015/9/8/chartex" xmlns:cx2="http://schemas.microsoft.com/office/drawing/2015/10/21/chartex" xmlns:cx3="http://schemas.microsoft.com/office/drawing/2016/5/9/chartex" xmlns:cx4="http://schemas.microsoft.com/office/drawing/2016/5/10/chartex" xmlns:cx5="http://schemas.microsoft.com/office/drawing/2016/5/11/chartex" xmlns:cx6="http://schemas.microsoft.com/office/drawing/2016/5/12/chartex" xmlns:cx7="http://schemas.microsoft.com/office/drawing/2016/5/13/chartex" xmlns:cx8="http://schemas.microsoft.com/office/drawing/2016/5/14/chartex" xmlns:mc="http://schemas.openxmlformats.org/markup-compatibility/2006" xmlns:aink="http://schemas.microsoft.com/office/drawing/2016/ink" xmlns:am3d="http://schemas.microsoft.com/office/drawing/2017/model3d" xmlns:o="urn:schemas-microsoft-com:office:office" xmlns:oel="http://schemas.microsoft.com/office/2019/extlst" xmlns:r="http://schemas.openxmlformats.org/officeDocument/2006/relationships" xmlns:m="http://schemas.openxmlformats.org/officeDocument/2006/math" xmlns:v="urn:schemas-microsoft-com:vml" xmlns:wp14="http://schemas.microsoft.com/office/word/2010/wordprocessingDrawing" xmlns:wp="http://schemas.openxmlformats.org/drawingml/2006/wordprocessingDrawing" xmlns:w10="urn:schemas-microsoft-com:office:word" xmlns:w="http://schemas.openxmlformats.org/wordprocessingml/2006/main" xmlns:w14="http://schemas.microsoft.com/office/word/2010/wordml" xmlns:w15="http://schemas.microsoft.com/office/word/2012/wordml" xmlns:w16cex="http://schemas.microsoft.com/office/word/2018/wordml/cex" xmlns:w16cid="http://schemas.microsoft.com/office/word/2016/wordml/cid" xmlns:w16="http://schemas.microsoft.com/office/word/2018/wordml" xmlns:w16du="http://schemas.microsoft.com/office/word/2023/wordml/word16du" xmlns:w16sdtdh="http://schemas.microsoft.com/office/word/2020/wordml/sdtdatahash" xmlns:w16sdtfl="http://schemas.microsoft.com/office/word/2024/wordml/sdtformatlock" xmlns:w16se="http://schemas.microsoft.com/office/word/2015/wordml/symex" xmlns:wpg="http://schemas.microsoft.com/office/word/2010/wordprocessingGroup" xmlns:wpi="http://schemas.microsoft.com/office/word/2010/wordprocessingInk" xmlns:wne="http://schemas.microsoft.com/office/word/2006/wordml" xmlns:wps="http://schemas.microsoft.com/office/word/2010/wordprocessingShape" mc:Ignorable="w14 w15 w16se w16cid w16 w16cex w16sdtdh w16sdtfl w16du wp14">
+  <w:p>
+    <w:pPr>
+      <w:pStyle w:val="Header"/>
+    </w:pPr>
+  </w:p>
+</w:hdr>
+</file>
+
+<file path=word/header3.xml><?xml version="1.0" encoding="utf-8"?>
+<w:hdr xmlns:wpc="http://schemas.microsoft.com/office/word/2010/wordprocessingCanvas" xmlns:cx="http://schemas.microsoft.com/office/drawing/2014/chartex" xmlns:cx1="http://schemas.microsoft.com/office/drawing/2015/9/8/chartex" xmlns:cx2="http://schemas.microsoft.com/office/drawing/2015/10/21/chartex" xmlns:cx3="http://schemas.microsoft.com/office/drawing/2016/5/9/chartex" xmlns:cx4="http://schemas.microsoft.com/office/drawing/2016/5/10/chartex" xmlns:cx5="http://schemas.microsoft.com/office/drawing/2016/5/11/chartex" xmlns:cx6="http://schemas.microsoft.com/office/drawing/2016/5/12/chartex" xmlns:cx7="http://schemas.microsoft.com/office/drawing/2016/5/13/chartex" xmlns:cx8="http://schemas.microsoft.com/office/drawing/2016/5/14/chartex" xmlns:mc="http://schemas.openxmlformats.org/markup-compatibility/2006" xmlns:aink="http://schemas.microsoft.com/office/drawing/2016/ink" xmlns:am3d="http://schemas.microsoft.com/office/drawing/2017/model3d" xmlns:o="urn:schemas-microsoft-com:office:office" xmlns:oel="http://schemas.microsoft.com/office/2019/extlst" xmlns:r="http://schemas.openxmlformats.org/officeDocument/2006/relationships" xmlns:m="http://schemas.openxmlformats.org/officeDocument/2006/math" xmlns:v="urn:schemas-microsoft-com:vml" xmlns:wp14="http://schemas.microsoft.com/office/word/2010/wordprocessingDrawing" xmlns:wp="http://schemas.openxmlformats.org/drawingml/2006/wordprocessingDrawing" xmlns:w10="urn:schemas-microsoft-com:office:word" xmlns:w="http://schemas.openxmlformats.org/wordprocessingml/2006/main" xmlns:w14="http://schemas.microsoft.com/office/word/2010/wordml" xmlns:w15="http://schemas.microsoft.com/office/word/2012/wordml" xmlns:w16cex="http://schemas.microsoft.com/office/word/2018/wordml/cex" xmlns:w16cid="http://schemas.microsoft.com/office/word/2016/wordml/cid" xmlns:w16="http://schemas.microsoft.com/office/word/2018/wordml" xmlns:w16du="http://schemas.microsoft.com/office/word/2023/wordml/word16du" xmlns:w16sdtdh="http://schemas.microsoft.com/office/word/2020/wordml/sdtdatahash" xmlns:w16sdtfl="http://schemas.microsoft.com/office/word/2024/wordml/sdtformatlock" xmlns:w16se="http://schemas.microsoft.com/office/word/2015/wordml/symex" xmlns:wpg="http://schemas.microsoft.com/office/word/2010/wordprocessingGroup" xmlns:wpi="http://schemas.microsoft.com/office/word/2010/wordprocessingInk" xmlns:wne="http://schemas.microsoft.com/office/word/2006/wordml" xmlns:wps="http://schemas.microsoft.com/office/word/2010/wordprocessingShape" mc:Ignorable="w14 w15 w16se w16cid w16 w16cex w16sdtdh w16sdtfl w16du wp14">
+  <w:p>
+    <w:pPr>
+      <w:pStyle w:val="Header"/>
+    </w:pPr>
+  </w:p>
+</w:hdr>
 </file>
 
 <file path=word/numbering.xml><?xml version="1.0" encoding="utf-8"?>
@@ -2250,6 +2267,7 @@
   <w:style w:type="character" w:default="1" w:styleId="DefaultParagraphFont">
     <w:name w:val="Default Paragraph Font"/>
     <w:uiPriority w:val="1"/>
+    <w:semiHidden/>
     <w:unhideWhenUsed/>
   </w:style>
   <w:style w:type="table" w:default="1" w:styleId="TableNormal">
@@ -2581,6 +2599,50 @@
         <w:insideV w:val="single" w:sz="4" w:space="0" w:color="auto"/>
       </w:tblBorders>
     </w:tblPr>
+  </w:style>
+  <w:style w:type="paragraph" w:styleId="Header">
+    <w:name w:val="header"/>
+    <w:basedOn w:val="Normal"/>
+    <w:link w:val="HeaderChar"/>
+    <w:uiPriority w:val="99"/>
+    <w:unhideWhenUsed/>
+    <w:rsid w:val="005D3C6C"/>
+    <w:pPr>
+      <w:tabs>
+        <w:tab w:val="center" w:pos="4680"/>
+        <w:tab w:val="right" w:pos="9360"/>
+      </w:tabs>
+      <w:spacing w:after="0" w:line="240" w:lineRule="auto"/>
+    </w:pPr>
+  </w:style>
+  <w:style w:type="character" w:customStyle="1" w:styleId="HeaderChar">
+    <w:name w:val="Header Char"/>
+    <w:basedOn w:val="DefaultParagraphFont"/>
+    <w:link w:val="Header"/>
+    <w:uiPriority w:val="99"/>
+    <w:rsid w:val="005D3C6C"/>
+  </w:style>
+  <w:style w:type="paragraph" w:styleId="Footer">
+    <w:name w:val="footer"/>
+    <w:basedOn w:val="Normal"/>
+    <w:link w:val="FooterChar"/>
+    <w:uiPriority w:val="99"/>
+    <w:unhideWhenUsed/>
+    <w:rsid w:val="005D3C6C"/>
+    <w:pPr>
+      <w:tabs>
+        <w:tab w:val="center" w:pos="4680"/>
+        <w:tab w:val="right" w:pos="9360"/>
+      </w:tabs>
+      <w:spacing w:after="0" w:line="240" w:lineRule="auto"/>
+    </w:pPr>
+  </w:style>
+  <w:style w:type="character" w:customStyle="1" w:styleId="FooterChar">
+    <w:name w:val="Footer Char"/>
+    <w:basedOn w:val="DefaultParagraphFont"/>
+    <w:link w:val="Footer"/>
+    <w:uiPriority w:val="99"/>
+    <w:rsid w:val="005D3C6C"/>
   </w:style>
 </w:styles>
 </file>

</xml_diff>